<commit_message>
Fix access staff user in adminpanel. Fix req_tpl.docx.
</commit_message>
<xml_diff>
--- a/media/req_tpl.docx
+++ b/media/req_tpl.docx
@@ -563,9 +563,8 @@
           <w:szCs w:val="28"/>
           <w:lang w:val="en-US"/>
         </w:rPr>
-        <w:t xml:space="preserve">: </w:t>
-      </w:r>
-      <w:proofErr w:type="gramStart"/>
+        <w:t xml:space="preserve">: {{ </w:t>
+      </w:r>
       <w:r>
         <w:rPr>
           <w:rFonts w:ascii="Times New Roman" w:hAnsi="Times New Roman" w:cs="Times New Roman"/>
@@ -574,7 +573,7 @@
           <w:szCs w:val="28"/>
           <w:lang w:val="en-US"/>
         </w:rPr>
-        <w:t xml:space="preserve">{{ </w:t>
+        <w:t>studio</w:t>
       </w:r>
       <w:r>
         <w:rPr>
@@ -584,8 +583,10 @@
           <w:szCs w:val="28"/>
           <w:lang w:val="en-US"/>
         </w:rPr>
-        <w:t>studio</w:t>
-      </w:r>
+        <w:t>.</w:t>
+      </w:r>
+      <w:bookmarkStart w:id="0" w:name="_GoBack"/>
+      <w:bookmarkEnd w:id="0"/>
       <w:r>
         <w:rPr>
           <w:rFonts w:ascii="Times New Roman" w:hAnsi="Times New Roman" w:cs="Times New Roman"/>
@@ -594,47 +595,8 @@
           <w:szCs w:val="28"/>
           <w:lang w:val="en-US"/>
         </w:rPr>
-        <w:t>s</w:t>
-      </w:r>
-      <w:proofErr w:type="gramEnd"/>
-      <w:r>
-        <w:rPr>
-          <w:rFonts w:ascii="Times New Roman" w:hAnsi="Times New Roman" w:cs="Times New Roman"/>
-          <w:b/>
-          <w:sz w:val="28"/>
-          <w:szCs w:val="28"/>
-          <w:lang w:val="en-US"/>
-        </w:rPr>
-        <w:t>[0].</w:t>
-      </w:r>
-      <w:r>
-        <w:rPr>
-          <w:lang w:val="en-US"/>
-        </w:rPr>
-        <w:t xml:space="preserve"> </w:t>
-      </w:r>
-      <w:r>
-        <w:rPr>
-          <w:rFonts w:ascii="Times New Roman" w:hAnsi="Times New Roman" w:cs="Times New Roman"/>
-          <w:b/>
-          <w:sz w:val="28"/>
-          <w:szCs w:val="28"/>
-          <w:lang w:val="en-US"/>
-        </w:rPr>
-        <w:t>studio__</w:t>
-      </w:r>
-      <w:proofErr w:type="spellStart"/>
-      <w:r>
-        <w:rPr>
-          <w:rFonts w:ascii="Times New Roman" w:hAnsi="Times New Roman" w:cs="Times New Roman"/>
-          <w:b/>
-          <w:sz w:val="28"/>
-          <w:szCs w:val="28"/>
-          <w:lang w:val="en-US"/>
-        </w:rPr>
-        <w:t>studio_addr</w:t>
-      </w:r>
-      <w:proofErr w:type="spellEnd"/>
+        <w:t>studio__studio_addr</w:t>
+      </w:r>
       <w:r>
         <w:rPr>
           <w:rFonts w:ascii="Times New Roman" w:hAnsi="Times New Roman" w:cs="Times New Roman"/>
@@ -994,7 +956,6 @@
                 <w:rFonts w:ascii="Times New Roman" w:hAnsi="Times New Roman" w:cs="Times New Roman"/>
                 <w:sz w:val="24"/>
                 <w:szCs w:val="24"/>
-                <w:lang w:val="en-US"/>
               </w:rPr>
               <w:t xml:space="preserve"> </w:t>
             </w:r>
@@ -1253,18 +1214,7 @@
                 <w:szCs w:val="24"/>
                 <w:lang w:val="en-US"/>
               </w:rPr>
-              <w:t>s.studio__dep__</w:t>
-            </w:r>
-            <w:bookmarkStart w:id="0" w:name="_GoBack"/>
-            <w:bookmarkEnd w:id="0"/>
-            <w:r>
-              <w:rPr>
-                <w:rFonts w:ascii="Times New Roman" w:hAnsi="Times New Roman" w:cs="Times New Roman"/>
-                <w:sz w:val="24"/>
-                <w:szCs w:val="24"/>
-                <w:lang w:val="en-US"/>
-              </w:rPr>
-              <w:t>name</w:t>
+              <w:t>s.studio__dep__name</w:t>
             </w:r>
             <w:proofErr w:type="spellEnd"/>
             <w:r>

</xml_diff>